<commit_message>
Se sube la modificación al informe avance
</commit_message>
<xml_diff>
--- a/doc/Entregas/Informes de Avance/Informe_de_ Avance_22-05-2014.docx
+++ b/doc/Entregas/Informes de Avance/Informe_de_ Avance_22-05-2014.docx
@@ -336,7 +336,13 @@
               <w:rPr>
                 <w:rFonts w:ascii="Arial" w:hAnsi="Arial" w:cs="Arial"/>
               </w:rPr>
-              <w:t>Matriz de Comunicaciones.</w:t>
+              <w:t>Matriz de Comu</w:t>
+            </w:r>
+            <w:r>
+              <w:rPr>
+                <w:rFonts w:ascii="Arial" w:hAnsi="Arial" w:cs="Arial"/>
+              </w:rPr>
+              <w:t>nicaciones.</w:t>
             </w:r>
           </w:p>
           <w:p>
@@ -352,6 +358,118 @@
                 <w:rFonts w:ascii="Arial" w:hAnsi="Arial" w:cs="Arial"/>
               </w:rPr>
               <w:t>Informe de Relevamiento.</w:t>
+            </w:r>
+          </w:p>
+          <w:p>
+            <w:pPr>
+              <w:pStyle w:val="Tabletext"/>
+              <w:numPr>
+                <w:ilvl w:val="0"/>
+                <w:numId w:val="23"/>
+              </w:numPr>
+            </w:pPr>
+            <w:r>
+              <w:rPr>
+                <w:rFonts w:ascii="Arial" w:hAnsi="Arial" w:cs="Arial"/>
+                <w:shd w:val="clear" w:color="auto" w:fill="FFFFFF"/>
+              </w:rPr>
+              <w:t xml:space="preserve">Investigación de roles y permisos en </w:t>
+            </w:r>
+            <w:proofErr w:type="spellStart"/>
+            <w:r>
+              <w:rPr>
+                <w:rFonts w:ascii="Arial" w:hAnsi="Arial" w:cs="Arial"/>
+                <w:shd w:val="clear" w:color="auto" w:fill="FFFFFF"/>
+              </w:rPr>
+              <w:t>Bonfire</w:t>
+            </w:r>
+            <w:proofErr w:type="spellEnd"/>
+            <w:r>
+              <w:rPr>
+                <w:rFonts w:ascii="Arial" w:hAnsi="Arial" w:cs="Arial"/>
+                <w:shd w:val="clear" w:color="auto" w:fill="FFFFFF"/>
+              </w:rPr>
+              <w:t>.</w:t>
+            </w:r>
+          </w:p>
+          <w:p>
+            <w:pPr>
+              <w:pStyle w:val="Tabletext"/>
+              <w:numPr>
+                <w:ilvl w:val="0"/>
+                <w:numId w:val="23"/>
+              </w:numPr>
+            </w:pPr>
+            <w:r>
+              <w:rPr>
+                <w:rFonts w:ascii="Arial" w:hAnsi="Arial" w:cs="Arial"/>
+                <w:shd w:val="clear" w:color="auto" w:fill="FFFFFF"/>
+              </w:rPr>
+              <w:t xml:space="preserve">Creación de un esqueleto MVC para los </w:t>
+            </w:r>
+            <w:proofErr w:type="spellStart"/>
+            <w:r>
+              <w:rPr>
+                <w:rFonts w:ascii="Arial" w:hAnsi="Arial" w:cs="Arial"/>
+                <w:shd w:val="clear" w:color="auto" w:fill="FFFFFF"/>
+              </w:rPr>
+              <w:t>modulos</w:t>
+            </w:r>
+            <w:proofErr w:type="spellEnd"/>
+            <w:r>
+              <w:rPr>
+                <w:rFonts w:ascii="Arial" w:hAnsi="Arial" w:cs="Arial"/>
+                <w:shd w:val="clear" w:color="auto" w:fill="FFFFFF"/>
+              </w:rPr>
+              <w:t xml:space="preserve"> Supermercado, Mapas y Productos.</w:t>
+            </w:r>
+          </w:p>
+          <w:p>
+            <w:pPr>
+              <w:pStyle w:val="Tabletext"/>
+              <w:numPr>
+                <w:ilvl w:val="0"/>
+                <w:numId w:val="23"/>
+              </w:numPr>
+            </w:pPr>
+            <w:r>
+              <w:rPr>
+                <w:rFonts w:ascii="Arial" w:hAnsi="Arial" w:cs="Arial"/>
+                <w:shd w:val="clear" w:color="auto" w:fill="FFFFFF"/>
+              </w:rPr>
+              <w:t xml:space="preserve">Creación de un servicio que chequea los datos de </w:t>
+            </w:r>
+            <w:proofErr w:type="spellStart"/>
+            <w:r>
+              <w:rPr>
+                <w:rFonts w:ascii="Arial" w:hAnsi="Arial" w:cs="Arial"/>
+                <w:shd w:val="clear" w:color="auto" w:fill="FFFFFF"/>
+              </w:rPr>
+              <w:t>login</w:t>
+            </w:r>
+            <w:proofErr w:type="spellEnd"/>
+            <w:r>
+              <w:rPr>
+                <w:rFonts w:ascii="Arial" w:hAnsi="Arial" w:cs="Arial"/>
+                <w:shd w:val="clear" w:color="auto" w:fill="FFFFFF"/>
+              </w:rPr>
+              <w:t xml:space="preserve"> de un usuario desde la </w:t>
+            </w:r>
+            <w:proofErr w:type="spellStart"/>
+            <w:r>
+              <w:rPr>
+                <w:rFonts w:ascii="Arial" w:hAnsi="Arial" w:cs="Arial"/>
+                <w:shd w:val="clear" w:color="auto" w:fill="FFFFFF"/>
+              </w:rPr>
+              <w:t>Aplicion</w:t>
+            </w:r>
+            <w:proofErr w:type="spellEnd"/>
+            <w:r>
+              <w:rPr>
+                <w:rFonts w:ascii="Arial" w:hAnsi="Arial" w:cs="Arial"/>
+                <w:shd w:val="clear" w:color="auto" w:fill="FFFFFF"/>
+              </w:rPr>
+              <w:t xml:space="preserve"> Mobile.</w:t>
             </w:r>
           </w:p>
         </w:tc>
@@ -1331,6 +1449,7 @@
           <w:sz w:val="22"/>
           <w:szCs w:val="22"/>
         </w:rPr>
+        <w:lastRenderedPageBreak/>
         <w:t>Controller</w:t>
       </w:r>
       <w:proofErr w:type="spellEnd"/>

</xml_diff>

<commit_message>
subo informe de avance
</commit_message>
<xml_diff>
--- a/doc/Entregas/Informes de Avance/Informe_de_ Avance_22-05-2014.docx
+++ b/doc/Entregas/Informes de Avance/Informe_de_ Avance_22-05-2014.docx
@@ -405,23 +405,21 @@
                 <w:rFonts w:ascii="Arial" w:hAnsi="Arial" w:cs="Arial"/>
                 <w:shd w:val="clear" w:color="auto" w:fill="FFFFFF"/>
               </w:rPr>
-              <w:t xml:space="preserve">Creación de un esqueleto MVC para los </w:t>
-            </w:r>
-            <w:proofErr w:type="spellStart"/>
+              <w:t>Creación</w:t>
+            </w:r>
             <w:r>
               <w:rPr>
                 <w:rFonts w:ascii="Arial" w:hAnsi="Arial" w:cs="Arial"/>
                 <w:shd w:val="clear" w:color="auto" w:fill="FFFFFF"/>
               </w:rPr>
-              <w:t>modulos</w:t>
-            </w:r>
-            <w:proofErr w:type="spellEnd"/>
+              <w:t xml:space="preserve"> de un esqueleto MVC para los mó</w:t>
+            </w:r>
             <w:r>
               <w:rPr>
                 <w:rFonts w:ascii="Arial" w:hAnsi="Arial" w:cs="Arial"/>
                 <w:shd w:val="clear" w:color="auto" w:fill="FFFFFF"/>
               </w:rPr>
-              <w:t xml:space="preserve"> Supermercado, Mapas y Productos.</w:t>
+              <w:t>dulos Supermercado, Mapas y Productos.</w:t>
             </w:r>
           </w:p>
           <w:p>
@@ -453,23 +451,21 @@
                 <w:rFonts w:ascii="Arial" w:hAnsi="Arial" w:cs="Arial"/>
                 <w:shd w:val="clear" w:color="auto" w:fill="FFFFFF"/>
               </w:rPr>
-              <w:t xml:space="preserve"> de un usuario desde la </w:t>
-            </w:r>
-            <w:proofErr w:type="spellStart"/>
+              <w:t xml:space="preserve"> de un usuario desde la Apli</w:t>
+            </w:r>
             <w:r>
               <w:rPr>
                 <w:rFonts w:ascii="Arial" w:hAnsi="Arial" w:cs="Arial"/>
                 <w:shd w:val="clear" w:color="auto" w:fill="FFFFFF"/>
               </w:rPr>
-              <w:t>Aplicion</w:t>
-            </w:r>
-            <w:proofErr w:type="spellEnd"/>
+              <w:t>cació</w:t>
+            </w:r>
             <w:r>
               <w:rPr>
                 <w:rFonts w:ascii="Arial" w:hAnsi="Arial" w:cs="Arial"/>
                 <w:shd w:val="clear" w:color="auto" w:fill="FFFFFF"/>
               </w:rPr>
-              <w:t xml:space="preserve"> Mobile.</w:t>
+              <w:t>n Mobile.</w:t>
             </w:r>
           </w:p>
         </w:tc>
@@ -569,7 +565,19 @@
               <w:rPr>
                 <w:rFonts w:ascii="Arial" w:hAnsi="Arial" w:cs="Arial"/>
               </w:rPr>
-              <w:t>Análisis de Riegos.</w:t>
+              <w:t>Análisis de Rie</w:t>
+            </w:r>
+            <w:r>
+              <w:rPr>
+                <w:rFonts w:ascii="Arial" w:hAnsi="Arial" w:cs="Arial"/>
+              </w:rPr>
+              <w:t>s</w:t>
+            </w:r>
+            <w:r>
+              <w:rPr>
+                <w:rFonts w:ascii="Arial" w:hAnsi="Arial" w:cs="Arial"/>
+              </w:rPr>
+              <w:t>gos.</w:t>
             </w:r>
           </w:p>
         </w:tc>
@@ -729,20 +737,26 @@
               <w:rPr>
                 <w:rFonts w:ascii="Arial" w:hAnsi="Arial" w:cs="Arial"/>
               </w:rPr>
-              <w:t>Se nos complicó ya que tuvimos que rehacerlo sin tener en cuenta el template.</w:t>
+              <w:t xml:space="preserve">Se nos complicó ya que tuvimos que rehacerlo sin tener en cuenta el </w:t>
+            </w:r>
+            <w:proofErr w:type="spellStart"/>
+            <w:r>
+              <w:rPr>
+                <w:rFonts w:ascii="Arial" w:hAnsi="Arial" w:cs="Arial"/>
+              </w:rPr>
+              <w:t>template</w:t>
+            </w:r>
+            <w:proofErr w:type="spellEnd"/>
+            <w:r>
+              <w:rPr>
+                <w:rFonts w:ascii="Arial" w:hAnsi="Arial" w:cs="Arial"/>
+              </w:rPr>
+              <w:t>.</w:t>
             </w:r>
           </w:p>
         </w:tc>
       </w:tr>
     </w:tbl>
-    <w:p>
-      <w:pPr>
-        <w:pStyle w:val="Ttulo"/>
-        <w:rPr>
-          <w:sz w:val="12"/>
-        </w:rPr>
-      </w:pPr>
-    </w:p>
     <w:p>
       <w:pPr>
         <w:pStyle w:val="Ttulo"/>
@@ -765,7 +779,6 @@
         <w:t>Integrantes</w:t>
       </w:r>
     </w:p>
-    <w:p/>
     <w:tbl>
       <w:tblPr>
         <w:tblW w:w="0" w:type="auto"/>
@@ -1232,7 +1245,20 @@
         </w:tc>
       </w:tr>
     </w:tbl>
-    <w:p/>
+    <w:p>
+      <w:pPr>
+        <w:pStyle w:val="Ttulo"/>
+        <w:jc w:val="left"/>
+        <w:rPr>
+          <w:rFonts w:ascii="Arial Black" w:hAnsi="Arial Black"/>
+          <w:b w:val="0"/>
+          <w:bCs/>
+          <w:i/>
+          <w:iCs/>
+          <w:sz w:val="28"/>
+        </w:rPr>
+      </w:pPr>
+    </w:p>
     <w:p>
       <w:pPr>
         <w:pStyle w:val="Ttulo"/>
@@ -1449,7 +1475,6 @@
           <w:sz w:val="22"/>
           <w:szCs w:val="22"/>
         </w:rPr>
-        <w:lastRenderedPageBreak/>
         <w:t>Controller</w:t>
       </w:r>
       <w:proofErr w:type="spellEnd"/>

</xml_diff>